<commit_message>
New translations engagement interview information & consent form_v1.docx (Xhosa)
</commit_message>
<xml_diff>
--- a/translations/parenttext_5day_south_africa/xh/xh_Engagement interview information & consent form_v1.docx
+++ b/translations/parenttext_5day_south_africa/xh/xh_Engagement interview information & consent form_v1.docx
@@ -14,13 +14,13 @@
         <w:pStyle w:val="P68B1DB1-Normal1"/>
       </w:pPr>
       <w:r>
-        <w:t xml:space="preserve">Appendix 18: SWIFT Engagement Interview: Information Sheet and Consent Form</w:t>
+        <w:t xml:space="preserve">ISihlomelo 18: Udliwano-ndlebe lo-Thethathethwano lwe-SWIFT: Iphepha loLwazi kunye neFomu yeMvume</w:t>
       </w:r>
       <w:r>
         <w:rPr>
           <w:color w:val="002147"/>
         </w:rPr>
-        <w:t xml:space="preserve">  </w:t>
+        <w:t xml:space="preserve"> </w:t>
       </w:r>
     </w:p>
     <w:p>

</xml_diff>